<commit_message>
Week 3 report updated
added delivery conformation
</commit_message>
<xml_diff>
--- a/Assignments/T03 Weekly Report.docx
+++ b/Assignments/T03 Weekly Report.docx
@@ -17,29 +17,7 @@
           <w:szCs w:val="20"/>
           <w:u w:val="single"/>
         </w:rPr>
-        <w:t>T0</w:t>
-      </w:r>
-      <w:r>
-        <w:rPr>
-          <w:rFonts w:ascii="Arial Narrow" w:eastAsia="Times New Roman" w:hAnsi="Arial Narrow" w:cs="Times New Roman"/>
-          <w:b/>
-          <w:bCs/>
-          <w:sz w:val="20"/>
-          <w:szCs w:val="20"/>
-          <w:u w:val="single"/>
-        </w:rPr>
-        <w:t>3</w:t>
-      </w:r>
-      <w:r>
-        <w:rPr>
-          <w:rFonts w:ascii="Arial Narrow" w:eastAsia="Times New Roman" w:hAnsi="Arial Narrow" w:cs="Times New Roman"/>
-          <w:b/>
-          <w:bCs/>
-          <w:sz w:val="20"/>
-          <w:szCs w:val="20"/>
-          <w:u w:val="single"/>
-        </w:rPr>
-        <w:t xml:space="preserve"> – Weekly Report</w:t>
+        <w:t>T03 – Weekly Report</w:t>
       </w:r>
     </w:p>
     <w:p>
@@ -129,15 +107,7 @@
           <w:sz w:val="20"/>
           <w:szCs w:val="20"/>
         </w:rPr>
-        <w:t xml:space="preserve"> </w:t>
-      </w:r>
-      <w:r>
-        <w:rPr>
-          <w:rFonts w:ascii="Arial Narrow" w:eastAsia="Times New Roman" w:hAnsi="Arial Narrow" w:cs="Times New Roman"/>
-          <w:sz w:val="20"/>
-          <w:szCs w:val="20"/>
-        </w:rPr>
-        <w:t>Carl Bai</w:t>
+        <w:t xml:space="preserve"> Carl Bai</w:t>
       </w:r>
     </w:p>
     <w:p>
@@ -273,34 +243,8 @@
           <w:sz w:val="20"/>
           <w:szCs w:val="20"/>
         </w:rPr>
-        <w:t xml:space="preserve">Started program </w:t>
-      </w:r>
-      <w:r>
-        <w:rPr>
-          <w:rFonts w:ascii="Arial Narrow" w:eastAsia="Times New Roman" w:hAnsi="Arial Narrow" w:cs="Times New Roman"/>
-          <w:sz w:val="20"/>
-          <w:szCs w:val="20"/>
-        </w:rPr>
-        <w:t>argument</w:t>
-      </w:r>
-      <w:r>
-        <w:rPr>
-          <w:rFonts w:ascii="Arial Narrow" w:eastAsia="Times New Roman" w:hAnsi="Arial Narrow" w:cs="Times New Roman"/>
-          <w:sz w:val="20"/>
-          <w:szCs w:val="20"/>
-        </w:rPr>
-        <w:t xml:space="preserve"> </w:t>
-      </w:r>
-      <w:r>
-        <w:rPr>
-          <w:rFonts w:ascii="Arial Narrow" w:eastAsia="Times New Roman" w:hAnsi="Arial Narrow" w:cs="Times New Roman"/>
-          <w:sz w:val="20"/>
-          <w:szCs w:val="20"/>
-        </w:rPr>
-        <w:t>redesign</w:t>
-      </w:r>
-      <w:bookmarkStart w:id="0" w:name="_GoBack"/>
-      <w:bookmarkEnd w:id="0"/>
+        <w:t>Started program argument redesign</w:t>
+      </w:r>
     </w:p>
     <w:p>
       <w:pPr>
@@ -348,15 +292,7 @@
           <w:sz w:val="20"/>
           <w:szCs w:val="20"/>
         </w:rPr>
-        <w:t>L</w:t>
-      </w:r>
-      <w:r>
-        <w:rPr>
-          <w:rFonts w:ascii="Arial Narrow" w:eastAsia="Times New Roman" w:hAnsi="Arial Narrow" w:cs="Times New Roman"/>
-          <w:sz w:val="20"/>
-          <w:szCs w:val="20"/>
-        </w:rPr>
-        <w:t>ibressl</w:t>
+        <w:t>Libressl</w:t>
       </w:r>
       <w:proofErr w:type="spellEnd"/>
       <w:r>
@@ -1217,15 +1153,7 @@
                 <w:sz w:val="20"/>
                 <w:szCs w:val="20"/>
               </w:rPr>
-              <w:t xml:space="preserve"> &amp; </w:t>
-            </w:r>
-            <w:r>
-              <w:rPr>
-                <w:rFonts w:ascii="Arial Narrow" w:eastAsia="Times New Roman" w:hAnsi="Arial Narrow" w:cs="Times New Roman"/>
-                <w:sz w:val="20"/>
-                <w:szCs w:val="20"/>
-              </w:rPr>
-              <w:t>program argument redesign</w:t>
+              <w:t xml:space="preserve"> &amp; program argument redesign</w:t>
             </w:r>
           </w:p>
         </w:tc>
@@ -1355,8 +1283,7 @@
       <w:pPr>
         <w:spacing w:after="60" w:line="240" w:lineRule="auto"/>
         <w:rPr>
-          <w:b/>
-          <w:bCs/>
+          <w:noProof/>
         </w:rPr>
       </w:pPr>
       <w:r>
@@ -1366,8 +1293,64 @@
         </w:rPr>
         <w:t>Delivery Confirmation:</w:t>
       </w:r>
-    </w:p>
-    <w:p/>
+      <w:r>
+        <w:rPr>
+          <w:noProof/>
+        </w:rPr>
+        <w:t xml:space="preserve"> </w:t>
+      </w:r>
+    </w:p>
+    <w:p>
+      <w:pPr>
+        <w:spacing w:after="60" w:line="240" w:lineRule="auto"/>
+        <w:rPr>
+          <w:b/>
+          <w:bCs/>
+        </w:rPr>
+      </w:pPr>
+      <w:r>
+        <w:rPr>
+          <w:noProof/>
+        </w:rPr>
+        <w:drawing>
+          <wp:inline distT="0" distB="0" distL="0" distR="0" wp14:anchorId="1275E604" wp14:editId="25FDBA2D">
+            <wp:extent cx="4258101" cy="1880661"/>
+            <wp:effectExtent l="0" t="0" r="0" b="5715"/>
+            <wp:docPr id="1" name="Picture 1"/>
+            <wp:cNvGraphicFramePr>
+              <a:graphicFrameLocks xmlns:a="http://schemas.openxmlformats.org/drawingml/2006/main" noChangeAspect="1"/>
+            </wp:cNvGraphicFramePr>
+            <a:graphic xmlns:a="http://schemas.openxmlformats.org/drawingml/2006/main">
+              <a:graphicData uri="http://schemas.openxmlformats.org/drawingml/2006/picture">
+                <pic:pic xmlns:pic="http://schemas.openxmlformats.org/drawingml/2006/picture">
+                  <pic:nvPicPr>
+                    <pic:cNvPr id="1" name=""/>
+                    <pic:cNvPicPr/>
+                  </pic:nvPicPr>
+                  <pic:blipFill>
+                    <a:blip r:embed="rId5"/>
+                    <a:stretch>
+                      <a:fillRect/>
+                    </a:stretch>
+                  </pic:blipFill>
+                  <pic:spPr>
+                    <a:xfrm>
+                      <a:off x="0" y="0"/>
+                      <a:ext cx="4397527" cy="1942241"/>
+                    </a:xfrm>
+                    <a:prstGeom prst="rect">
+                      <a:avLst/>
+                    </a:prstGeom>
+                  </pic:spPr>
+                </pic:pic>
+              </a:graphicData>
+            </a:graphic>
+          </wp:inline>
+        </w:drawing>
+      </w:r>
+      <w:bookmarkStart w:id="0" w:name="_GoBack"/>
+      <w:bookmarkEnd w:id="0"/>
+    </w:p>
     <w:sectPr>
       <w:pgSz w:w="12240" w:h="15840"/>
       <w:pgMar w:top="1440" w:right="1440" w:bottom="1440" w:left="1440" w:header="720" w:footer="720" w:gutter="0"/>
@@ -1854,6 +1837,7 @@
     <w:lsdException w:name="HTML Sample" w:semiHidden="1" w:unhideWhenUsed="1"/>
     <w:lsdException w:name="HTML Typewriter" w:semiHidden="1" w:unhideWhenUsed="1"/>
     <w:lsdException w:name="HTML Variable" w:semiHidden="1" w:unhideWhenUsed="1"/>
+    <w:lsdException w:name="Normal Table" w:semiHidden="1" w:unhideWhenUsed="1"/>
     <w:lsdException w:name="annotation subject" w:semiHidden="1" w:unhideWhenUsed="1"/>
     <w:lsdException w:name="No List" w:semiHidden="1" w:unhideWhenUsed="1"/>
     <w:lsdException w:name="Outline List 1" w:semiHidden="1" w:unhideWhenUsed="1"/>
@@ -1900,8 +1884,10 @@
     <w:lsdException w:name="Table Subtle 2" w:semiHidden="1" w:unhideWhenUsed="1"/>
     <w:lsdException w:name="Table Web 1" w:semiHidden="1" w:unhideWhenUsed="1"/>
     <w:lsdException w:name="Table Web 2" w:semiHidden="1" w:unhideWhenUsed="1"/>
+    <w:lsdException w:name="Table Web 3" w:semiHidden="1" w:unhideWhenUsed="1"/>
     <w:lsdException w:name="Balloon Text" w:semiHidden="1" w:unhideWhenUsed="1"/>
     <w:lsdException w:name="Table Grid" w:uiPriority="39"/>
+    <w:lsdException w:name="Table Theme" w:semiHidden="1" w:unhideWhenUsed="1"/>
     <w:lsdException w:name="Placeholder Text" w:semiHidden="1"/>
     <w:lsdException w:name="No Spacing" w:uiPriority="1" w:qFormat="1"/>
     <w:lsdException w:name="Light Shading" w:uiPriority="60"/>

</xml_diff>